<commit_message>
Update MoM ICS - Konfirmasi artifacts pengawasan.docx
</commit_message>
<xml_diff>
--- a/MoM ICS - Konfirmasi artifacts pengawasan.docx
+++ b/MoM ICS - Konfirmasi artifacts pengawasan.docx
@@ -1229,31 +1229,13 @@
               <w:rPr>
                 <w:lang w:val="en-US"/>
               </w:rPr>
-              <w:t xml:space="preserve">Agar ditambahkan </w:t>
-            </w:r>
-            <w:r>
-              <w:rPr>
-                <w:lang w:val="en-US"/>
-              </w:rPr>
-              <w:t>f</w:t>
-            </w:r>
-            <w:r>
-              <w:rPr>
-                <w:lang w:val="en-US"/>
-              </w:rPr>
-              <w:t xml:space="preserve">itur share receipt </w:t>
-            </w:r>
-            <w:r>
-              <w:rPr>
-                <w:lang w:val="en-US"/>
-              </w:rPr>
-              <w:t>pada aplikasi TL mobile apps</w:t>
-            </w:r>
-            <w:r>
-              <w:rPr>
-                <w:lang w:val="en-US"/>
-              </w:rPr>
-              <w:t xml:space="preserve"> dalam bentuk image/pdf ke WA atau email debitur</w:t>
+              <w:t>Agar ditambahkan f</w:t>
+            </w:r>
+            <w:r>
+              <w:rPr>
+                <w:lang w:val="en-US"/>
+              </w:rPr>
+              <w:t>itur share receipt pada aplikasi TL mobile apps dalam bentuk image/pdf ke WA atau email debitur</w:t>
             </w:r>
             <w:r>
               <w:rPr>
@@ -1491,55 +1473,7 @@
               <w:rPr>
                 <w:lang w:val="en-US"/>
               </w:rPr>
-              <w:t>Koperatif</w:t>
-            </w:r>
-            <w:r>
-              <w:rPr>
-                <w:lang w:val="en-US"/>
-              </w:rPr>
-              <w:t xml:space="preserve">, </w:t>
-            </w:r>
-            <w:r>
-              <w:rPr>
-                <w:lang w:val="en-US"/>
-              </w:rPr>
-              <w:t>Tidak Koperatif</w:t>
-            </w:r>
-            <w:r>
-              <w:rPr>
-                <w:lang w:val="en-US"/>
-              </w:rPr>
-              <w:t>, T</w:t>
-            </w:r>
-            <w:r>
-              <w:rPr>
-                <w:lang w:val="en-US"/>
-              </w:rPr>
-              <w:t>idak Ditemukan</w:t>
-            </w:r>
-            <w:r>
-              <w:rPr>
-                <w:lang w:val="en-US"/>
-              </w:rPr>
-              <w:t xml:space="preserve">, </w:t>
-            </w:r>
-            <w:r>
-              <w:rPr>
-                <w:lang w:val="en-US"/>
-              </w:rPr>
-              <w:t>Meninggal</w:t>
-            </w:r>
-            <w:r>
-              <w:rPr>
-                <w:lang w:val="en-US"/>
-              </w:rPr>
-              <w:t xml:space="preserve">, </w:t>
-            </w:r>
-            <w:r>
-              <w:rPr>
-                <w:lang w:val="en-US"/>
-              </w:rPr>
-              <w:t>Tidak Memiliki Kemampuan Bayar</w:t>
+              <w:t>Koperatif, Tidak Koperatif, Tidak Ditemukan, Meninggal, Tidak Memiliki Kemampuan Bayar</w:t>
             </w:r>
           </w:p>
           <w:p>
@@ -1559,13 +1493,7 @@
               <w:rPr>
                 <w:lang w:val="en-US"/>
               </w:rPr>
-              <w:t xml:space="preserve">Pengelolaan data kondisi debitur dilakukan oleh pelaksana GLIK pada </w:t>
-            </w:r>
-            <w:r>
-              <w:rPr>
-                <w:lang w:val="en-US"/>
-              </w:rPr>
-              <w:t>dashboard collection system ICS</w:t>
+              <w:t>Pengelolaan data kondisi debitur dilakukan oleh pelaksana GLIK pada dashboard collection system ICS</w:t>
             </w:r>
           </w:p>
           <w:p>
@@ -1665,13 +1593,7 @@
               <w:rPr>
                 <w:lang w:val="en-US"/>
               </w:rPr>
-              <w:t xml:space="preserve">Ditambahkan fitur chat antar TL maupun Pelaksana GLIK pada aplikasi TL mobile apps dan </w:t>
-            </w:r>
-            <w:r>
-              <w:rPr>
-                <w:lang w:val="en-US"/>
-              </w:rPr>
-              <w:t>dashboard collection system ICS</w:t>
+              <w:t>Ditambahkan fitur chat antar TL maupun Pelaksana GLIK pada aplikasi TL mobile apps dan dashboard collection system ICS</w:t>
             </w:r>
           </w:p>
           <w:p>
@@ -1711,19 +1633,7 @@
               <w:rPr>
                 <w:lang w:val="en-US"/>
               </w:rPr>
-              <w:t>D</w:t>
-            </w:r>
-            <w:r>
-              <w:rPr>
-                <w:lang w:val="en-US"/>
-              </w:rPr>
-              <w:t>ashboard collection system ICS</w:t>
-            </w:r>
-            <w:r>
-              <w:rPr>
-                <w:lang w:val="en-US"/>
-              </w:rPr>
-              <w:t xml:space="preserve"> agar menampilkan tracking pergerakan TL dari titik keberangkatan sampai dengan titik berhenti (seperti tracking ojek online)</w:t>
+              <w:t>Dashboard collection system ICS agar menampilkan tracking pergerakan TL dari titik keberangkatan sampai dengan titik berhenti (seperti tracking ojek online)</w:t>
             </w:r>
           </w:p>
           <w:p>
@@ -2177,7 +2087,13 @@
               <w:rPr>
                 <w:lang w:val="en-US"/>
               </w:rPr>
-              <w:t>Pada grid surat pengajuan dan persetujuan agar diberikan page</w:t>
+              <w:t>Pada grid surat pengajuan dan persetujuan agar diberikan pag</w:t>
+            </w:r>
+            <w:r>
+              <w:rPr>
+                <w:lang w:val="en-US"/>
+              </w:rPr>
+              <w:t>ing untuk grid</w:t>
             </w:r>
           </w:p>
         </w:tc>
@@ -2304,19 +2220,7 @@
               <w:rPr>
                 <w:lang w:val="en-US"/>
               </w:rPr>
-              <w:t xml:space="preserve"> berdasarkan role id (pelaksana persiapan/</w:t>
-            </w:r>
-            <w:r>
-              <w:rPr>
-                <w:lang w:val="en-US"/>
-              </w:rPr>
-              <w:t xml:space="preserve">pelaksana </w:t>
-            </w:r>
-            <w:r>
-              <w:rPr>
-                <w:lang w:val="en-US"/>
-              </w:rPr>
-              <w:t>pengawasan/pelaksana pengakhiran)</w:t>
+              <w:t xml:space="preserve"> berdasarkan role id (pelaksana persiapan/pelaksana pengawasan/pelaksana pengakhiran)</w:t>
             </w:r>
             <w:r>
               <w:rPr>
@@ -2906,25 +2810,7 @@
               <w:rPr>
                 <w:lang w:val="en-US"/>
               </w:rPr>
-              <w:t xml:space="preserve">alaman penilaian akan </w:t>
-            </w:r>
-            <w:r>
-              <w:rPr>
-                <w:lang w:val="en-US"/>
-              </w:rPr>
-              <w:t xml:space="preserve">kosong untuk </w:t>
-            </w:r>
-            <w:r>
-              <w:rPr>
-                <w:lang w:val="en-US"/>
-              </w:rPr>
-              <w:t xml:space="preserve">KAP </w:t>
-            </w:r>
-            <w:r>
-              <w:rPr>
-                <w:lang w:val="en-US"/>
-              </w:rPr>
-              <w:t>baru</w:t>
+              <w:t>alaman penilaian akan kosong untuk KAP baru</w:t>
             </w:r>
           </w:p>
           <w:p>
@@ -2945,19 +2831,7 @@
               <w:rPr>
                 <w:lang w:val="en-US"/>
               </w:rPr>
-              <w:t xml:space="preserve">Saat persetujuan agar diberikan status persetujuan yang didapat dari ecorr </w:t>
-            </w:r>
-            <w:r>
-              <w:rPr>
-                <w:lang w:val="en-US"/>
-              </w:rPr>
-              <w:t xml:space="preserve">dipisahkan berdasarkan kegiatan NP/LANAP/LAPAN </w:t>
-            </w:r>
-            <w:r>
-              <w:rPr>
-                <w:lang w:val="en-US"/>
-              </w:rPr>
-              <w:t>(ecorr kirim status persetujuan ke ICS)</w:t>
+              <w:t>Saat persetujuan agar diberikan status persetujuan yang didapat dari ecorr dipisahkan berdasarkan kegiatan NP/LANAP/LAPAN (ecorr kirim status persetujuan ke ICS)</w:t>
             </w:r>
           </w:p>
           <w:p>
@@ -3155,19 +3029,7 @@
               <w:rPr>
                 <w:lang w:val="en-US"/>
               </w:rPr>
-              <w:t>Saat persetujuan</w:t>
-            </w:r>
-            <w:r>
-              <w:rPr>
-                <w:lang w:val="en-US"/>
-              </w:rPr>
-              <w:t xml:space="preserve"> penerimaan NP audited</w:t>
-            </w:r>
-            <w:r>
-              <w:rPr>
-                <w:lang w:val="en-US"/>
-              </w:rPr>
-              <w:t xml:space="preserve"> agar diberikan status persetujuan yang didapat dari ecorr (ecorr kirim status persetujuan ke ICS)</w:t>
+              <w:t>Saat persetujuan penerimaan NP audited agar diberikan status persetujuan yang didapat dari ecorr (ecorr kirim status persetujuan ke ICS)</w:t>
             </w:r>
           </w:p>
         </w:tc>
@@ -3363,13 +3225,7 @@
               <w:rPr>
                 <w:lang w:val="en-US"/>
               </w:rPr>
-              <w:t xml:space="preserve">Detail data kredit agar dapat menampilkan </w:t>
-            </w:r>
-            <w:r>
-              <w:rPr>
-                <w:lang w:val="en-US"/>
-              </w:rPr>
-              <w:t>OS awal, total pembayaran dan sisa OS (OS awal – total pembayaran)</w:t>
+              <w:t>Detail data kredit agar dapat menampilkan OS awal, total pembayaran dan sisa OS (OS awal – total pembayaran)</w:t>
             </w:r>
           </w:p>
           <w:p>
@@ -3388,13 +3244,7 @@
               <w:rPr>
                 <w:lang w:val="en-US"/>
               </w:rPr>
-              <w:t>D</w:t>
-            </w:r>
-            <w:r>
-              <w:rPr>
-                <w:lang w:val="en-US"/>
-              </w:rPr>
-              <w:t>etail pembayaran yang sudah pernah dilakukan, sehingga dapat ditampilkan juga</w:t>
+              <w:t>Detail pembayaran yang sudah pernah dilakukan, sehingga dapat ditampilkan juga</w:t>
             </w:r>
           </w:p>
           <w:p>
@@ -3720,13 +3570,7 @@
               <w:rPr>
                 <w:lang w:val="en-US"/>
               </w:rPr>
-              <w:t xml:space="preserve">Agar ditambahkan fitur pilihan periode dan bulan ke, untuk </w:t>
-            </w:r>
-            <w:r>
-              <w:rPr>
-                <w:lang w:val="en-US"/>
-              </w:rPr>
-              <w:t>menampilkan quick review</w:t>
+              <w:t>Agar ditambahkan fitur pilihan periode dan bulan ke, untuk menampilkan quick review</w:t>
             </w:r>
           </w:p>
           <w:p>
@@ -3889,37 +3733,7 @@
               <w:rPr>
                 <w:lang w:val="en-US"/>
               </w:rPr>
-              <w:t xml:space="preserve">Untuk </w:t>
-            </w:r>
-            <w:r>
-              <w:rPr>
-                <w:lang w:val="en-US"/>
-              </w:rPr>
-              <w:t xml:space="preserve">laporan hasil LANAP/LAPAN </w:t>
-            </w:r>
-            <w:r>
-              <w:rPr>
-                <w:lang w:val="en-US"/>
-              </w:rPr>
-              <w:t xml:space="preserve">akan digenerate otomatis oleh sistem dan ditampilkan pada screen berupa word dimana untuk pengisian data </w:t>
-            </w:r>
-            <w:r>
-              <w:rPr>
-                <w:lang w:val="en-US"/>
-              </w:rPr>
-              <w:t xml:space="preserve">LANAP/LAPAN </w:t>
-            </w:r>
-            <w:r>
-              <w:rPr>
-                <w:lang w:val="en-US"/>
-              </w:rPr>
-              <w:t xml:space="preserve">merge dari hasil </w:t>
-            </w:r>
-            <w:r>
-              <w:rPr>
-                <w:lang w:val="en-US"/>
-              </w:rPr>
-              <w:t>LANAP/LAPAN</w:t>
+              <w:t>Untuk laporan hasil LANAP/LAPAN akan digenerate otomatis oleh sistem dan ditampilkan pada screen berupa word dimana untuk pengisian data LANAP/LAPAN merge dari hasil LANAP/LAPAN</w:t>
             </w:r>
           </w:p>
         </w:tc>
@@ -4607,13 +4421,7 @@
               <w:rPr>
                 <w:lang w:val="en-US"/>
               </w:rPr>
-              <w:t xml:space="preserve">Data pencairan harus sinkron dengan data pencatatan upaya TL termasuk </w:t>
-            </w:r>
-            <w:r>
-              <w:rPr>
-                <w:lang w:val="en-US"/>
-              </w:rPr>
-              <w:t>koreksi pencairan aset</w:t>
+              <w:t>Data pencairan harus sinkron dengan data pencatatan upaya TL termasuk koreksi pencairan aset</w:t>
             </w:r>
           </w:p>
           <w:p>
@@ -4783,25 +4591,7 @@
               <w:rPr>
                 <w:lang w:val="en-US"/>
               </w:rPr>
-              <w:t xml:space="preserve">Dokumen pemberitahuan sisa kewajiban </w:t>
-            </w:r>
-            <w:r>
-              <w:rPr>
-                <w:lang w:val="en-US"/>
-              </w:rPr>
-              <w:t>akan digenerate otomatis oleh sistem dan ditampilkan pada screen berupa word dimana untuk pengisian data</w:t>
-            </w:r>
-            <w:r>
-              <w:rPr>
-                <w:lang w:val="en-US"/>
-              </w:rPr>
-              <w:t xml:space="preserve">nya akan </w:t>
-            </w:r>
-            <w:r>
-              <w:rPr>
-                <w:lang w:val="en-US"/>
-              </w:rPr>
-              <w:t xml:space="preserve">merge dari </w:t>
+              <w:t xml:space="preserve">Dokumen pemberitahuan sisa kewajiban akan digenerate otomatis oleh sistem dan ditampilkan pada screen berupa word dimana untuk pengisian datanya akan merge dari </w:t>
             </w:r>
             <w:r>
               <w:rPr>

</xml_diff>